<commit_message>
Friday end of day commit
</commit_message>
<xml_diff>
--- a/May 2019/Friday May 3rd, 2019 Daily Coding Journal.docx
+++ b/May 2019/Friday May 3rd, 2019 Daily Coding Journal.docx
@@ -3009,7 +3009,7 @@
           <w:rtl w:val="0"/>
           <w:lang w:val="en-US"/>
         </w:rPr>
-        <w:t xml:space="preserve">1:04 </w:t>
+        <w:t xml:space="preserve">13:04 </w:t>
       </w:r>
       <w:r>
         <w:rPr>
@@ -3874,6 +3874,156 @@
           <w:szCs w:val="26"/>
           <w:shd w:val="clear" w:color="auto" w:fill="ffffff"/>
           <w:rtl w:val="0"/>
+        </w:rPr>
+      </w:pPr>
+    </w:p>
+    <w:p>
+      <w:pPr>
+        <w:pStyle w:val="Default"/>
+        <w:bidi w:val="0"/>
+        <w:spacing w:line="480" w:lineRule="auto"/>
+        <w:ind w:left="0" w:right="0" w:firstLine="0"/>
+        <w:jc w:val="left"/>
+        <w:rPr>
+          <w:u w:color="000000"/>
+          <w:shd w:val="clear" w:color="auto" w:fill="ffffff"/>
+          <w:rtl w:val="0"/>
+          <w:lang w:val="en-US"/>
+        </w:rPr>
+      </w:pPr>
+      <w:r>
+        <w:rPr>
+          <w:u w:color="000000"/>
+          <w:shd w:val="clear" w:color="auto" w:fill="ffffff"/>
+          <w:rtl w:val="0"/>
+          <w:lang w:val="en-US"/>
+        </w:rPr>
+        <w:t>In his code he writes props.product.name whereas in my code I just wrote props.name which basically caused all of my values to be null when mapped them. Why did this behavior occur? I honestly don</w:t>
+      </w:r>
+      <w:r>
+        <w:rPr>
+          <w:u w:color="000000"/>
+          <w:shd w:val="clear" w:color="auto" w:fill="ffffff"/>
+          <w:rtl w:val="0"/>
+          <w:lang w:val="en-US"/>
+        </w:rPr>
+        <w:t>’</w:t>
+      </w:r>
+      <w:r>
+        <w:rPr>
+          <w:u w:color="000000"/>
+          <w:shd w:val="clear" w:color="auto" w:fill="ffffff"/>
+          <w:rtl w:val="0"/>
+          <w:lang w:val="en-US"/>
+        </w:rPr>
+        <w:t>t know, and remain somewhat confused. With that being said, I</w:t>
+      </w:r>
+      <w:r>
+        <w:rPr>
+          <w:u w:color="000000"/>
+          <w:shd w:val="clear" w:color="auto" w:fill="ffffff"/>
+          <w:rtl w:val="0"/>
+          <w:lang w:val="en-US"/>
+        </w:rPr>
+        <w:t>’</w:t>
+      </w:r>
+      <w:r>
+        <w:rPr>
+          <w:u w:color="000000"/>
+          <w:shd w:val="clear" w:color="auto" w:fill="ffffff"/>
+          <w:rtl w:val="0"/>
+          <w:lang w:val="en-US"/>
+        </w:rPr>
+        <w:t>m going to exercise and come back to all of this with a clear head later when my attention is sharp.</w:t>
+      </w:r>
+    </w:p>
+    <w:p>
+      <w:pPr>
+        <w:pStyle w:val="Default"/>
+        <w:bidi w:val="0"/>
+        <w:spacing w:line="480" w:lineRule="auto"/>
+        <w:ind w:left="0" w:right="0" w:firstLine="0"/>
+        <w:jc w:val="left"/>
+        <w:rPr>
+          <w:u w:color="000000"/>
+          <w:shd w:val="clear" w:color="auto" w:fill="ffffff"/>
+          <w:rtl w:val="0"/>
+          <w:lang w:val="en-US"/>
+        </w:rPr>
+      </w:pPr>
+    </w:p>
+    <w:p>
+      <w:pPr>
+        <w:pStyle w:val="Default"/>
+        <w:bidi w:val="0"/>
+        <w:spacing w:line="480" w:lineRule="auto"/>
+        <w:ind w:left="0" w:right="0" w:firstLine="0"/>
+        <w:jc w:val="left"/>
+        <w:rPr>
+          <w:u w:color="000000"/>
+          <w:shd w:val="clear" w:color="auto" w:fill="ffffff"/>
+          <w:rtl w:val="0"/>
+          <w:lang w:val="en-US"/>
+        </w:rPr>
+      </w:pPr>
+      <w:r>
+        <w:rPr>
+          <w:u w:color="000000"/>
+          <w:shd w:val="clear" w:color="auto" w:fill="ffffff"/>
+          <w:rtl w:val="0"/>
+          <w:lang w:val="en-US"/>
+        </w:rPr>
+        <w:t xml:space="preserve">13:37 </w:t>
+      </w:r>
+      <w:r>
+        <w:rPr>
+          <w:u w:color="000000"/>
+          <w:shd w:val="clear" w:color="auto" w:fill="ffffff"/>
+          <w:rtl w:val="0"/>
+          <w:lang w:val="en-US"/>
+        </w:rPr>
+        <w:t xml:space="preserve">— </w:t>
+      </w:r>
+      <w:r>
+        <w:rPr>
+          <w:u w:color="000000"/>
+          <w:shd w:val="clear" w:color="auto" w:fill="ffffff"/>
+          <w:rtl w:val="0"/>
+          <w:lang w:val="en-US"/>
+        </w:rPr>
+        <w:t>I just spent some time sharpening up my GitHub. Added my FreeCodeCamp certificates to GitHub among other things. I</w:t>
+      </w:r>
+      <w:r>
+        <w:rPr>
+          <w:u w:color="000000"/>
+          <w:shd w:val="clear" w:color="auto" w:fill="ffffff"/>
+          <w:rtl w:val="0"/>
+          <w:lang w:val="en-US"/>
+        </w:rPr>
+        <w:t>’</w:t>
+      </w:r>
+      <w:r>
+        <w:rPr>
+          <w:u w:color="000000"/>
+          <w:shd w:val="clear" w:color="auto" w:fill="ffffff"/>
+          <w:rtl w:val="0"/>
+          <w:lang w:val="en-US"/>
+        </w:rPr>
+        <w:t>m going to take a break from everything coding related now. I mean it this time! ;)</w:t>
+      </w:r>
+    </w:p>
+    <w:p>
+      <w:pPr>
+        <w:pStyle w:val="Default"/>
+        <w:bidi w:val="0"/>
+        <w:spacing w:line="480" w:lineRule="auto"/>
+        <w:ind w:left="0" w:right="0" w:firstLine="0"/>
+        <w:jc w:val="left"/>
+        <w:rPr>
+          <w:u w:color="000000"/>
+          <w:shd w:val="clear" w:color="auto" w:fill="ffffff"/>
+          <w:rtl w:val="0"/>
+          <w:lang w:val="en-US"/>
         </w:rPr>
       </w:pPr>
     </w:p>
@@ -3899,7 +4049,25 @@
           <w:rtl w:val="0"/>
           <w:lang w:val="en-US"/>
         </w:rPr>
-        <w:t>In his code he writes props.product.name whereas in my code I just wrote props.name which basically caused all of my values to be null when mapped them. Why did this behavior occur? I honestly don</w:t>
+        <w:t xml:space="preserve">23:52 </w:t>
+      </w:r>
+      <w:r>
+        <w:rPr>
+          <w:u w:color="000000"/>
+          <w:shd w:val="clear" w:color="auto" w:fill="ffffff"/>
+          <w:rtl w:val="0"/>
+          <w:lang w:val="en-US"/>
+        </w:rPr>
+        <w:t xml:space="preserve">— </w:t>
+      </w:r>
+      <w:r>
+        <w:rPr>
+          <w:u w:color="000000"/>
+          <w:shd w:val="clear" w:color="auto" w:fill="ffffff"/>
+          <w:rtl w:val="0"/>
+          <w:lang w:val="en-US"/>
+        </w:rPr>
+        <w:t>I had some work projects, a Vietnamese lesson, some additional conversational Vietnamese practice, and a long overdue call to catch up with my mother tonight. Fortunately, I still got a solid amount of programming the first half of today. Let</w:t>
       </w:r>
       <w:r>
         <w:rPr>
@@ -3917,25 +4085,16 @@
           <w:rtl w:val="0"/>
           <w:lang w:val="en-US"/>
         </w:rPr>
-        <w:t>t know, and remain somewhat confused. With that being said, I</w:t>
-      </w:r>
-      <w:r>
-        <w:rPr>
-          <w:u w:color="000000"/>
-          <w:shd w:val="clear" w:color="auto" w:fill="ffffff"/>
-          <w:rtl w:val="0"/>
-          <w:lang w:val="en-US"/>
-        </w:rPr>
-        <w:t>’</w:t>
-      </w:r>
-      <w:r>
-        <w:rPr>
-          <w:u w:color="000000"/>
-          <w:shd w:val="clear" w:color="auto" w:fill="ffffff"/>
-          <w:rtl w:val="0"/>
-          <w:lang w:val="en-US"/>
-        </w:rPr>
-        <w:t>m going to exercise and come back to all of this with a clear head later when my attention is sharp.</w:t>
+        <w:t>s tally everything up</w:t>
+      </w:r>
+      <w:r>
+        <w:rPr>
+          <w:u w:color="000000"/>
+          <w:shd w:val="clear" w:color="auto" w:fill="ffffff"/>
+          <w:rtl w:val="0"/>
+          <w:lang w:val="en-US"/>
+        </w:rPr>
+        <w:t>…</w:t>
       </w:r>
     </w:p>
     <w:p>
@@ -3985,14 +4144,7 @@
           <w:lang w:val="en-US"/>
         </w:rPr>
       </w:pPr>
-    </w:p>
-    <w:p>
-      <w:pPr>
-        <w:pStyle w:val="Default"/>
-        <w:bidi w:val="0"/>
-        <w:spacing w:line="480" w:lineRule="auto"/>
-        <w:ind w:left="0" w:right="0" w:firstLine="0"/>
-        <w:jc w:val="left"/>
+      <w:r>
         <w:rPr>
           <w:b w:val="1"/>
           <w:bCs w:val="1"/>
@@ -4000,7 +4152,8 @@
           <w:rtl w:val="0"/>
           <w:lang w:val="en-US"/>
         </w:rPr>
-      </w:pPr>
+        <w:t>Total time spent coding today:</w:t>
+      </w:r>
       <w:r>
         <w:rPr>
           <w:b w:val="1"/>
@@ -4009,8 +4162,20 @@
           <w:rtl w:val="0"/>
           <w:lang w:val="en-US"/>
         </w:rPr>
-        <w:t>Total time spent coding today:</w:t>
-      </w:r>
+        <w:t xml:space="preserve"> 2 hours 42 minutes</w:t>
+      </w:r>
+    </w:p>
+    <w:p>
+      <w:pPr>
+        <w:pStyle w:val="Default"/>
+        <w:bidi w:val="0"/>
+        <w:spacing w:line="480" w:lineRule="auto"/>
+        <w:ind w:left="0" w:right="0" w:firstLine="0"/>
+        <w:jc w:val="left"/>
+        <w:rPr>
+          <w:rtl w:val="0"/>
+        </w:rPr>
+      </w:pPr>
       <w:r>
         <w:rPr>
           <w:b w:val="1"/>
@@ -4019,20 +4184,8 @@
           <w:rtl w:val="0"/>
           <w:lang w:val="en-US"/>
         </w:rPr>
-        <w:t xml:space="preserve"> N/A</w:t>
-      </w:r>
-    </w:p>
-    <w:p>
-      <w:pPr>
-        <w:pStyle w:val="Default"/>
-        <w:bidi w:val="0"/>
-        <w:spacing w:line="480" w:lineRule="auto"/>
-        <w:ind w:left="0" w:right="0" w:firstLine="0"/>
-        <w:jc w:val="left"/>
-        <w:rPr>
-          <w:rtl w:val="0"/>
-        </w:rPr>
-      </w:pPr>
+        <w:t xml:space="preserve">Total time spent coding in </w:t>
+      </w:r>
       <w:r>
         <w:rPr>
           <w:b w:val="1"/>
@@ -4041,7 +4194,7 @@
           <w:rtl w:val="0"/>
           <w:lang w:val="en-US"/>
         </w:rPr>
-        <w:t xml:space="preserve">Total time spent coding in </w:t>
+        <w:t>May</w:t>
       </w:r>
       <w:r>
         <w:rPr>
@@ -4051,7 +4204,7 @@
           <w:rtl w:val="0"/>
           <w:lang w:val="en-US"/>
         </w:rPr>
-        <w:t>May</w:t>
+        <w:t xml:space="preserve"> 2019:</w:t>
       </w:r>
       <w:r>
         <w:rPr>
@@ -4061,17 +4214,7 @@
           <w:rtl w:val="0"/>
           <w:lang w:val="en-US"/>
         </w:rPr>
-        <w:t xml:space="preserve"> 2019:</w:t>
-      </w:r>
-      <w:r>
-        <w:rPr>
-          <w:b w:val="1"/>
-          <w:bCs w:val="1"/>
-          <w:u w:color="000000"/>
-          <w:rtl w:val="0"/>
-          <w:lang w:val="en-US"/>
-        </w:rPr>
-        <w:t xml:space="preserve"> N/A</w:t>
+        <w:t xml:space="preserve"> 7 hours 22 minutes</w:t>
       </w:r>
     </w:p>
     <w:sectPr>

</xml_diff>